<commit_message>
alteração no histórico de revisões do grupo
</commit_message>
<xml_diff>
--- a/doa.se-v3.docx
+++ b/doa.se-v3.docx
@@ -1088,7 +1088,7 @@
     </w:p>
     <w:tbl>
       <w:tblPr>
-        <w:tblW w:w="9941" w:type="dxa"/>
+        <w:tblW w:w="10258" w:type="dxa"/>
         <w:tblInd w:w="-24" w:type="dxa"/>
         <w:tblLayout w:type="fixed"/>
         <w:tblCellMar>
@@ -1099,18 +1099,18 @@
         <w:tblLook w:val="0000" w:firstRow="0" w:lastRow="0" w:firstColumn="0" w:lastColumn="0" w:noHBand="0" w:noVBand="0"/>
       </w:tblPr>
       <w:tblGrid>
-        <w:gridCol w:w="1662"/>
-        <w:gridCol w:w="1078"/>
-        <w:gridCol w:w="4680"/>
-        <w:gridCol w:w="2521"/>
+        <w:gridCol w:w="1715"/>
+        <w:gridCol w:w="1112"/>
+        <w:gridCol w:w="4830"/>
+        <w:gridCol w:w="2601"/>
       </w:tblGrid>
       <w:tr>
         <w:trPr>
-          <w:trHeight w:val="380"/>
+          <w:trHeight w:val="420"/>
         </w:trPr>
         <w:tc>
           <w:tcPr>
-            <w:tcW w:w="1661" w:type="dxa"/>
+            <w:tcW w:w="1715" w:type="dxa"/>
             <w:tcBorders>
               <w:top w:val="single" w:sz="8" w:space="0" w:color="000000"/>
               <w:left w:val="single" w:sz="8" w:space="0" w:color="000000"/>
@@ -1140,7 +1140,7 @@
         </w:tc>
         <w:tc>
           <w:tcPr>
-            <w:tcW w:w="1078" w:type="dxa"/>
+            <w:tcW w:w="1112" w:type="dxa"/>
             <w:tcBorders>
               <w:top w:val="single" w:sz="8" w:space="0" w:color="000000"/>
               <w:left w:val="single" w:sz="8" w:space="0" w:color="000000"/>
@@ -1169,7 +1169,7 @@
         </w:tc>
         <w:tc>
           <w:tcPr>
-            <w:tcW w:w="4680" w:type="dxa"/>
+            <w:tcW w:w="4830" w:type="dxa"/>
             <w:tcBorders>
               <w:top w:val="single" w:sz="8" w:space="0" w:color="000000"/>
               <w:left w:val="single" w:sz="8" w:space="0" w:color="000000"/>
@@ -1199,7 +1199,7 @@
         </w:tc>
         <w:tc>
           <w:tcPr>
-            <w:tcW w:w="2521" w:type="dxa"/>
+            <w:tcW w:w="2601" w:type="dxa"/>
             <w:tcBorders>
               <w:top w:val="single" w:sz="8" w:space="0" w:color="000000"/>
               <w:left w:val="single" w:sz="8" w:space="0" w:color="000000"/>
@@ -1230,11 +1230,11 @@
       </w:tr>
       <w:tr>
         <w:trPr>
-          <w:trHeight w:val="1280"/>
+          <w:trHeight w:val="1418"/>
         </w:trPr>
         <w:tc>
           <w:tcPr>
-            <w:tcW w:w="1661" w:type="dxa"/>
+            <w:tcW w:w="1715" w:type="dxa"/>
             <w:tcBorders>
               <w:top w:val="single" w:sz="8" w:space="0" w:color="000000"/>
               <w:left w:val="single" w:sz="8" w:space="0" w:color="000000"/>
@@ -1261,7 +1261,7 @@
         </w:tc>
         <w:tc>
           <w:tcPr>
-            <w:tcW w:w="1078" w:type="dxa"/>
+            <w:tcW w:w="1112" w:type="dxa"/>
             <w:tcBorders>
               <w:top w:val="single" w:sz="8" w:space="0" w:color="000000"/>
               <w:left w:val="single" w:sz="8" w:space="0" w:color="000000"/>
@@ -1288,7 +1288,7 @@
         </w:tc>
         <w:tc>
           <w:tcPr>
-            <w:tcW w:w="4680" w:type="dxa"/>
+            <w:tcW w:w="4830" w:type="dxa"/>
             <w:tcBorders>
               <w:top w:val="single" w:sz="8" w:space="0" w:color="000000"/>
               <w:left w:val="single" w:sz="8" w:space="0" w:color="000000"/>
@@ -1321,7 +1321,7 @@
         </w:tc>
         <w:tc>
           <w:tcPr>
-            <w:tcW w:w="2521" w:type="dxa"/>
+            <w:tcW w:w="2601" w:type="dxa"/>
             <w:tcBorders>
               <w:top w:val="single" w:sz="8" w:space="0" w:color="000000"/>
               <w:left w:val="single" w:sz="8" w:space="0" w:color="000000"/>
@@ -1349,11 +1349,11 @@
       </w:tr>
       <w:tr>
         <w:trPr>
-          <w:trHeight w:val="1060"/>
+          <w:trHeight w:val="1174"/>
         </w:trPr>
         <w:tc>
           <w:tcPr>
-            <w:tcW w:w="1661" w:type="dxa"/>
+            <w:tcW w:w="1715" w:type="dxa"/>
             <w:tcBorders>
               <w:top w:val="single" w:sz="8" w:space="0" w:color="000000"/>
               <w:left w:val="single" w:sz="8" w:space="0" w:color="000000"/>
@@ -1367,11 +1367,14 @@
               <w:spacing w:after="160" w:line="259" w:lineRule="auto"/>
               <w:ind w:left="0" w:right="0" w:firstLine="0"/>
             </w:pPr>
+            <w:r>
+              <w:t>19/04/2021</w:t>
+            </w:r>
           </w:p>
         </w:tc>
         <w:tc>
           <w:tcPr>
-            <w:tcW w:w="1078" w:type="dxa"/>
+            <w:tcW w:w="1112" w:type="dxa"/>
             <w:tcBorders>
               <w:top w:val="single" w:sz="8" w:space="0" w:color="000000"/>
               <w:left w:val="single" w:sz="8" w:space="0" w:color="000000"/>
@@ -1385,11 +1388,17 @@
               <w:spacing w:after="160" w:line="259" w:lineRule="auto"/>
               <w:ind w:left="0" w:right="0" w:firstLine="0"/>
             </w:pPr>
+            <w:r>
+              <w:t>2</w:t>
+            </w:r>
+            <w:r>
+              <w:t>.0</w:t>
+            </w:r>
           </w:p>
         </w:tc>
         <w:tc>
           <w:tcPr>
-            <w:tcW w:w="4680" w:type="dxa"/>
+            <w:tcW w:w="4830" w:type="dxa"/>
             <w:tcBorders>
               <w:top w:val="single" w:sz="8" w:space="0" w:color="000000"/>
               <w:left w:val="single" w:sz="8" w:space="0" w:color="000000"/>
@@ -1403,11 +1412,14 @@
               <w:spacing w:after="160" w:line="259" w:lineRule="auto"/>
               <w:ind w:left="0" w:right="0" w:firstLine="0"/>
             </w:pPr>
+            <w:r>
+              <w:t>Inserção do tópico de entidade, casos de uso, diagrama e afins.</w:t>
+            </w:r>
           </w:p>
         </w:tc>
         <w:tc>
           <w:tcPr>
-            <w:tcW w:w="2521" w:type="dxa"/>
+            <w:tcW w:w="2601" w:type="dxa"/>
             <w:tcBorders>
               <w:top w:val="single" w:sz="8" w:space="0" w:color="000000"/>
               <w:left w:val="single" w:sz="8" w:space="0" w:color="000000"/>
@@ -1421,16 +1433,19 @@
               <w:spacing w:after="160" w:line="259" w:lineRule="auto"/>
               <w:ind w:left="0" w:right="0" w:firstLine="0"/>
             </w:pPr>
+            <w:r>
+              <w:t>João Ribeiro</w:t>
+            </w:r>
           </w:p>
         </w:tc>
       </w:tr>
       <w:tr>
         <w:trPr>
-          <w:trHeight w:val="880"/>
+          <w:trHeight w:val="974"/>
         </w:trPr>
         <w:tc>
           <w:tcPr>
-            <w:tcW w:w="1661" w:type="dxa"/>
+            <w:tcW w:w="1715" w:type="dxa"/>
             <w:tcBorders>
               <w:top w:val="single" w:sz="8" w:space="0" w:color="000000"/>
               <w:left w:val="single" w:sz="8" w:space="0" w:color="000000"/>
@@ -1444,11 +1459,14 @@
               <w:spacing w:after="160" w:line="259" w:lineRule="auto"/>
               <w:ind w:left="0" w:right="0" w:firstLine="0"/>
             </w:pPr>
+            <w:r>
+              <w:t>22/05/2021</w:t>
+            </w:r>
           </w:p>
         </w:tc>
         <w:tc>
           <w:tcPr>
-            <w:tcW w:w="1078" w:type="dxa"/>
+            <w:tcW w:w="1112" w:type="dxa"/>
             <w:tcBorders>
               <w:top w:val="single" w:sz="8" w:space="0" w:color="000000"/>
               <w:left w:val="single" w:sz="8" w:space="0" w:color="000000"/>
@@ -1462,11 +1480,17 @@
               <w:spacing w:after="160" w:line="259" w:lineRule="auto"/>
               <w:ind w:left="0" w:right="0" w:firstLine="0"/>
             </w:pPr>
+            <w:r>
+              <w:t>3</w:t>
+            </w:r>
+            <w:r>
+              <w:t>.0</w:t>
+            </w:r>
           </w:p>
         </w:tc>
         <w:tc>
           <w:tcPr>
-            <w:tcW w:w="4680" w:type="dxa"/>
+            <w:tcW w:w="4830" w:type="dxa"/>
             <w:tcBorders>
               <w:top w:val="single" w:sz="8" w:space="0" w:color="000000"/>
               <w:left w:val="single" w:sz="8" w:space="0" w:color="000000"/>
@@ -1480,11 +1504,14 @@
               <w:spacing w:after="160" w:line="259" w:lineRule="auto"/>
               <w:ind w:left="0" w:right="0" w:firstLine="0"/>
             </w:pPr>
+            <w:r>
+              <w:t>Inserção do tópico do protótipo de tela.</w:t>
+            </w:r>
           </w:p>
         </w:tc>
         <w:tc>
           <w:tcPr>
-            <w:tcW w:w="2521" w:type="dxa"/>
+            <w:tcW w:w="2601" w:type="dxa"/>
             <w:tcBorders>
               <w:top w:val="single" w:sz="8" w:space="0" w:color="000000"/>
               <w:left w:val="single" w:sz="8" w:space="0" w:color="000000"/>
@@ -1498,16 +1525,19 @@
               <w:spacing w:after="160" w:line="259" w:lineRule="auto"/>
               <w:ind w:left="0" w:right="0" w:firstLine="0"/>
             </w:pPr>
+            <w:r>
+              <w:t>Gabriel Mendonça</w:t>
+            </w:r>
           </w:p>
         </w:tc>
       </w:tr>
       <w:tr>
         <w:trPr>
-          <w:trHeight w:val="880"/>
+          <w:trHeight w:val="974"/>
         </w:trPr>
         <w:tc>
           <w:tcPr>
-            <w:tcW w:w="1661" w:type="dxa"/>
+            <w:tcW w:w="1715" w:type="dxa"/>
             <w:tcBorders>
               <w:top w:val="single" w:sz="8" w:space="0" w:color="000000"/>
               <w:left w:val="single" w:sz="8" w:space="0" w:color="000000"/>
@@ -1521,11 +1551,14 @@
               <w:spacing w:after="160" w:line="259" w:lineRule="auto"/>
               <w:ind w:left="0" w:right="0" w:firstLine="0"/>
             </w:pPr>
+            <w:r>
+              <w:t>05/06/2021</w:t>
+            </w:r>
           </w:p>
         </w:tc>
         <w:tc>
           <w:tcPr>
-            <w:tcW w:w="1078" w:type="dxa"/>
+            <w:tcW w:w="1112" w:type="dxa"/>
             <w:tcBorders>
               <w:top w:val="single" w:sz="8" w:space="0" w:color="000000"/>
               <w:left w:val="single" w:sz="8" w:space="0" w:color="000000"/>
@@ -1539,11 +1572,17 @@
               <w:spacing w:after="160" w:line="259" w:lineRule="auto"/>
               <w:ind w:left="0" w:right="0" w:firstLine="0"/>
             </w:pPr>
+            <w:r>
+              <w:t>3</w:t>
+            </w:r>
+            <w:r>
+              <w:t>.0</w:t>
+            </w:r>
           </w:p>
         </w:tc>
         <w:tc>
           <w:tcPr>
-            <w:tcW w:w="4680" w:type="dxa"/>
+            <w:tcW w:w="4830" w:type="dxa"/>
             <w:tcBorders>
               <w:top w:val="single" w:sz="8" w:space="0" w:color="000000"/>
               <w:left w:val="single" w:sz="8" w:space="0" w:color="000000"/>
@@ -1557,11 +1596,14 @@
               <w:spacing w:after="160" w:line="259" w:lineRule="auto"/>
               <w:ind w:left="0" w:right="0" w:firstLine="0"/>
             </w:pPr>
+            <w:r>
+              <w:t>Alteração nas imagens destorcidas do documento, alteração de textos (tamanho e estilo).</w:t>
+            </w:r>
           </w:p>
         </w:tc>
         <w:tc>
           <w:tcPr>
-            <w:tcW w:w="2521" w:type="dxa"/>
+            <w:tcW w:w="2601" w:type="dxa"/>
             <w:tcBorders>
               <w:top w:val="single" w:sz="8" w:space="0" w:color="000000"/>
               <w:left w:val="single" w:sz="8" w:space="0" w:color="000000"/>
@@ -1575,6 +1617,9 @@
               <w:spacing w:after="160" w:line="259" w:lineRule="auto"/>
               <w:ind w:left="0" w:right="0" w:firstLine="0"/>
             </w:pPr>
+            <w:r>
+              <w:t>Wesley Azevedo</w:t>
+            </w:r>
           </w:p>
         </w:tc>
       </w:tr>
@@ -1638,7 +1683,6 @@
           <w:b/>
           <w:sz w:val="40"/>
         </w:rPr>
-        <w:lastRenderedPageBreak/>
         <w:t>Sumário</w:t>
       </w:r>
     </w:p>
@@ -4098,16 +4142,8 @@
         <w:rPr>
           <w:b/>
         </w:rPr>
-        <w:t xml:space="preserve">mento </w:t>
-      </w:r>
-      <w:proofErr w:type="spellStart"/>
-      <w:r>
-        <w:rPr>
-          <w:b/>
-        </w:rPr>
-        <w:t>codDoacao</w:t>
-      </w:r>
-      <w:proofErr w:type="spellEnd"/>
+        <w:t>mento codDoacao</w:t>
+      </w:r>
       <w:r>
         <w:t xml:space="preserve">: Usado para relacionar tanto receptor e ong a doação criada pelo doador. </w:t>
       </w:r>

</xml_diff>